<commit_message>
Testing to see if user is in database
</commit_message>
<xml_diff>
--- a/Notes/Git UNIX Study Guide.docx
+++ b/Notes/Git UNIX Study Guide.docx
@@ -17,7 +17,31 @@
           <w:sz w:val="40"/>
           <w:szCs w:val="40"/>
         </w:rPr>
-        <w:t>Git &amp; UNIX</w:t>
+        <w:t>Git</w:t>
+      </w:r>
+      <w:r>
+        <w:rPr>
+          <w:rFonts w:ascii="Amasis MT Pro Medium" w:hAnsi="Amasis MT Pro Medium"/>
+          <w:sz w:val="40"/>
+          <w:szCs w:val="40"/>
+        </w:rPr>
+        <w:t xml:space="preserve">, </w:t>
+      </w:r>
+      <w:r>
+        <w:rPr>
+          <w:rFonts w:ascii="Amasis MT Pro Medium" w:hAnsi="Amasis MT Pro Medium"/>
+          <w:sz w:val="40"/>
+          <w:szCs w:val="40"/>
+        </w:rPr>
+        <w:t>UNIX</w:t>
+      </w:r>
+      <w:r>
+        <w:rPr>
+          <w:rFonts w:ascii="Amasis MT Pro Medium" w:hAnsi="Amasis MT Pro Medium"/>
+          <w:sz w:val="40"/>
+          <w:szCs w:val="40"/>
+        </w:rPr>
+        <w:t xml:space="preserve"> &amp; Maven</w:t>
       </w:r>
       <w:r>
         <w:rPr>
@@ -1249,6 +1273,139 @@
       <w:pPr>
         <w:jc w:val="center"/>
       </w:pPr>
+    </w:p>
+    <w:p>
+      <w:pPr>
+        <w:jc w:val="center"/>
+      </w:pPr>
+    </w:p>
+    <w:p>
+      <w:pPr>
+        <w:jc w:val="center"/>
+        <w:rPr>
+          <w:sz w:val="36"/>
+          <w:szCs w:val="36"/>
+          <w:u w:val="single"/>
+        </w:rPr>
+      </w:pPr>
+      <w:r>
+        <w:rPr>
+          <w:sz w:val="36"/>
+          <w:szCs w:val="36"/>
+          <w:u w:val="single"/>
+        </w:rPr>
+        <w:t>Maven</w:t>
+      </w:r>
+    </w:p>
+    <w:p>
+      <w:pPr>
+        <w:jc w:val="center"/>
+        <w:rPr>
+          <w:sz w:val="36"/>
+          <w:szCs w:val="36"/>
+          <w:u w:val="single"/>
+        </w:rPr>
+      </w:pPr>
+    </w:p>
+    <w:p>
+      <w:pPr>
+        <w:rPr>
+          <w:b/>
+          <w:bCs/>
+          <w:sz w:val="32"/>
+          <w:szCs w:val="32"/>
+        </w:rPr>
+      </w:pPr>
+      <w:r>
+        <w:rPr>
+          <w:b/>
+          <w:bCs/>
+          <w:sz w:val="32"/>
+          <w:szCs w:val="32"/>
+        </w:rPr>
+        <w:t>What is the POM and what is the pom.xml?</w:t>
+      </w:r>
+    </w:p>
+    <w:p>
+      <w:pPr>
+        <w:rPr>
+          <w:sz w:val="32"/>
+          <w:szCs w:val="32"/>
+        </w:rPr>
+      </w:pPr>
+      <w:r>
+        <w:rPr>
+          <w:sz w:val="32"/>
+          <w:szCs w:val="32"/>
+        </w:rPr>
+        <w:t>POM – the file that describes a Maven project and its dependencies.</w:t>
+      </w:r>
+    </w:p>
+    <w:p>
+      <w:pPr>
+        <w:rPr>
+          <w:sz w:val="32"/>
+          <w:szCs w:val="32"/>
+        </w:rPr>
+      </w:pPr>
+      <w:r>
+        <w:rPr>
+          <w:sz w:val="32"/>
+          <w:szCs w:val="32"/>
+        </w:rPr>
+        <w:t>Dependencies – 3</w:t>
+      </w:r>
+      <w:r>
+        <w:rPr>
+          <w:sz w:val="32"/>
+          <w:szCs w:val="32"/>
+          <w:vertAlign w:val="superscript"/>
+        </w:rPr>
+        <w:t>rd</w:t>
+      </w:r>
+      <w:r>
+        <w:rPr>
+          <w:sz w:val="32"/>
+          <w:szCs w:val="32"/>
+        </w:rPr>
+        <w:t xml:space="preserve"> party software required by a project, for instance JDBC.</w:t>
+      </w:r>
+    </w:p>
+    <w:p>
+      <w:pPr>
+        <w:rPr>
+          <w:sz w:val="32"/>
+          <w:szCs w:val="32"/>
+        </w:rPr>
+      </w:pPr>
+      <w:r>
+        <w:rPr>
+          <w:sz w:val="32"/>
+          <w:szCs w:val="32"/>
+        </w:rPr>
+        <w:t xml:space="preserve">Maven – Project management tool that allows you to easily modify </w:t>
+      </w:r>
+      <w:r>
+        <w:rPr>
+          <w:sz w:val="32"/>
+          <w:szCs w:val="32"/>
+        </w:rPr>
+        <w:t>javas compiler version, quickly add/manage dependencies used for projects</w:t>
+      </w:r>
+      <w:r>
+        <w:rPr>
+          <w:sz w:val="32"/>
+          <w:szCs w:val="32"/>
+        </w:rPr>
+        <w:t>.</w:t>
+      </w:r>
+      <w:r>
+        <w:rPr>
+          <w:sz w:val="32"/>
+          <w:szCs w:val="32"/>
+        </w:rPr>
+        <w:t xml:space="preserve"> </w:t>
+      </w:r>
     </w:p>
     <w:sectPr>
       <w:pgSz w:w="12240" w:h="15840"/>

</xml_diff>